<commit_message>
added reasons and changed ER diagram. Also, remove create statements from insert scripts and renamed the insert scripts.
</commit_message>
<xml_diff>
--- a/part2/1_ERdiagram.docx
+++ b/part2/1_ERdiagram.docx
@@ -23,7 +23,7 @@
                     <pic:cNvPicPr/>
                   </pic:nvPicPr>
                   <pic:blipFill>
-                    <a:blip r:embed="rId4">
+                    <a:blip r:embed="rId6">
                       <a:extLst>
                         <a:ext uri="{28A0092B-C50C-407E-A947-70E740481C1C}">
                           <a14:useLocalDpi xmlns:a14="http://schemas.microsoft.com/office/drawing/2010/main" val="0"/>
@@ -49,17 +49,148 @@
           </wp:inline>
         </w:drawing>
       </w:r>
+    </w:p>
+    <w:p>
       <w:bookmarkStart w:id="0" w:name="_GoBack"/>
       <w:bookmarkEnd w:id="0"/>
+      <w:r>
+        <w:rPr>
+          <w:noProof/>
+        </w:rPr>
+        <w:lastRenderedPageBreak/>
+        <w:drawing>
+          <wp:inline distT="0" distB="0" distL="0" distR="0" wp14:anchorId="568365CD" wp14:editId="4033F394">
+            <wp:extent cx="8657590" cy="6848475"/>
+            <wp:effectExtent l="0" t="0" r="3810" b="9525"/>
+            <wp:docPr id="4" name="Picture 4" descr="../../../../../Users/Torran/OneDrive%20-%20University%20of%20New%20Mexico/Schoo"/>
+            <wp:cNvGraphicFramePr>
+              <a:graphicFrameLocks xmlns:a="http://schemas.openxmlformats.org/drawingml/2006/main" noChangeAspect="1"/>
+            </wp:cNvGraphicFramePr>
+            <a:graphic xmlns:a="http://schemas.openxmlformats.org/drawingml/2006/main">
+              <a:graphicData uri="http://schemas.openxmlformats.org/drawingml/2006/picture">
+                <pic:pic xmlns:pic="http://schemas.openxmlformats.org/drawingml/2006/picture">
+                  <pic:nvPicPr>
+                    <pic:cNvPr id="0" name="Picture 3" descr="../../../../../Users/Torran/OneDrive%20-%20University%20of%20New%20Mexico/Schoo"/>
+                    <pic:cNvPicPr>
+                      <a:picLocks noChangeAspect="1" noChangeArrowheads="1"/>
+                    </pic:cNvPicPr>
+                  </pic:nvPicPr>
+                  <pic:blipFill>
+                    <a:blip r:embed="rId7">
+                      <a:extLst>
+                        <a:ext uri="{28A0092B-C50C-407E-A947-70E740481C1C}">
+                          <a14:useLocalDpi xmlns:a14="http://schemas.microsoft.com/office/drawing/2010/main" val="0"/>
+                        </a:ext>
+                      </a:extLst>
+                    </a:blip>
+                    <a:srcRect/>
+                    <a:stretch>
+                      <a:fillRect/>
+                    </a:stretch>
+                  </pic:blipFill>
+                  <pic:spPr bwMode="auto">
+                    <a:xfrm>
+                      <a:off x="0" y="0"/>
+                      <a:ext cx="8657590" cy="6848475"/>
+                    </a:xfrm>
+                    <a:prstGeom prst="rect">
+                      <a:avLst/>
+                    </a:prstGeom>
+                    <a:noFill/>
+                    <a:ln>
+                      <a:noFill/>
+                    </a:ln>
+                  </pic:spPr>
+                </pic:pic>
+              </a:graphicData>
+            </a:graphic>
+          </wp:inline>
+        </w:drawing>
+      </w:r>
     </w:p>
     <w:sectPr>
+      <w:headerReference w:type="default" r:id="rId8"/>
+      <w:headerReference w:type="first" r:id="rId9"/>
       <w:pgSz w:w="15840" w:h="12240" w:orient="landscape"/>
       <w:pgMar w:top="720" w:right="720" w:bottom="720" w:left="720" w:header="720" w:footer="720" w:gutter="0"/>
       <w:cols w:space="720"/>
+      <w:titlePg/>
       <w:docGrid w:linePitch="360"/>
     </w:sectPr>
   </w:body>
 </w:document>
+</file>
+
+<file path=word/endnotes.xml><?xml version="1.0" encoding="utf-8"?>
+<w:endnotes xmlns:wpc="http://schemas.microsoft.com/office/word/2010/wordprocessingCanvas" xmlns:mo="http://schemas.microsoft.com/office/mac/office/2008/main" xmlns:mc="http://schemas.openxmlformats.org/markup-compatibility/2006" xmlns:mv="urn:schemas-microsoft-com:mac:vml" xmlns:o="urn:schemas-microsoft-com:office:office" xmlns:r="http://schemas.openxmlformats.org/officeDocument/2006/relationships" xmlns:m="http://schemas.openxmlformats.org/officeDocument/2006/math" xmlns:v="urn:schemas-microsoft-com:vml" xmlns:wp14="http://schemas.microsoft.com/office/word/2010/wordprocessingDrawing" xmlns:wp="http://schemas.openxmlformats.org/drawingml/2006/wordprocessingDrawing" xmlns:w10="urn:schemas-microsoft-com:office:word" xmlns:w="http://schemas.openxmlformats.org/wordprocessingml/2006/main" xmlns:w14="http://schemas.microsoft.com/office/word/2010/wordml" xmlns:w15="http://schemas.microsoft.com/office/word/2012/wordml" xmlns:wpg="http://schemas.microsoft.com/office/word/2010/wordprocessingGroup" xmlns:wpi="http://schemas.microsoft.com/office/word/2010/wordprocessingInk" xmlns:wne="http://schemas.microsoft.com/office/word/2006/wordml" xmlns:wps="http://schemas.microsoft.com/office/word/2010/wordprocessingShape" mc:Ignorable="w14 w15 wp14">
+  <w:endnote w:type="separator" w:id="-1">
+    <w:p>
+      <w:r>
+        <w:separator/>
+      </w:r>
+    </w:p>
+  </w:endnote>
+  <w:endnote w:type="continuationSeparator" w:id="0">
+    <w:p>
+      <w:r>
+        <w:continuationSeparator/>
+      </w:r>
+    </w:p>
+  </w:endnote>
+</w:endnotes>
+</file>
+
+<file path=word/footnotes.xml><?xml version="1.0" encoding="utf-8"?>
+<w:footnotes xmlns:wpc="http://schemas.microsoft.com/office/word/2010/wordprocessingCanvas" xmlns:mo="http://schemas.microsoft.com/office/mac/office/2008/main" xmlns:mc="http://schemas.openxmlformats.org/markup-compatibility/2006" xmlns:mv="urn:schemas-microsoft-com:mac:vml" xmlns:o="urn:schemas-microsoft-com:office:office" xmlns:r="http://schemas.openxmlformats.org/officeDocument/2006/relationships" xmlns:m="http://schemas.openxmlformats.org/officeDocument/2006/math" xmlns:v="urn:schemas-microsoft-com:vml" xmlns:wp14="http://schemas.microsoft.com/office/word/2010/wordprocessingDrawing" xmlns:wp="http://schemas.openxmlformats.org/drawingml/2006/wordprocessingDrawing" xmlns:w10="urn:schemas-microsoft-com:office:word" xmlns:w="http://schemas.openxmlformats.org/wordprocessingml/2006/main" xmlns:w14="http://schemas.microsoft.com/office/word/2010/wordml" xmlns:w15="http://schemas.microsoft.com/office/word/2012/wordml" xmlns:wpg="http://schemas.microsoft.com/office/word/2010/wordprocessingGroup" xmlns:wpi="http://schemas.microsoft.com/office/word/2010/wordprocessingInk" xmlns:wne="http://schemas.microsoft.com/office/word/2006/wordml" xmlns:wps="http://schemas.microsoft.com/office/word/2010/wordprocessingShape" mc:Ignorable="w14 w15 wp14">
+  <w:footnote w:type="separator" w:id="-1">
+    <w:p>
+      <w:r>
+        <w:separator/>
+      </w:r>
+    </w:p>
+  </w:footnote>
+  <w:footnote w:type="continuationSeparator" w:id="0">
+    <w:p>
+      <w:r>
+        <w:continuationSeparator/>
+      </w:r>
+    </w:p>
+  </w:footnote>
+</w:footnotes>
+</file>
+
+<file path=word/header1.xml><?xml version="1.0" encoding="utf-8"?>
+<w:hdr xmlns:wpc="http://schemas.microsoft.com/office/word/2010/wordprocessingCanvas" xmlns:mo="http://schemas.microsoft.com/office/mac/office/2008/main" xmlns:mc="http://schemas.openxmlformats.org/markup-compatibility/2006" xmlns:mv="urn:schemas-microsoft-com:mac:vml" xmlns:o="urn:schemas-microsoft-com:office:office" xmlns:r="http://schemas.openxmlformats.org/officeDocument/2006/relationships" xmlns:m="http://schemas.openxmlformats.org/officeDocument/2006/math" xmlns:v="urn:schemas-microsoft-com:vml" xmlns:wp14="http://schemas.microsoft.com/office/word/2010/wordprocessingDrawing" xmlns:wp="http://schemas.openxmlformats.org/drawingml/2006/wordprocessingDrawing" xmlns:w10="urn:schemas-microsoft-com:office:word" xmlns:w="http://schemas.openxmlformats.org/wordprocessingml/2006/main" xmlns:w14="http://schemas.microsoft.com/office/word/2010/wordml" xmlns:w15="http://schemas.microsoft.com/office/word/2012/wordml" xmlns:wpg="http://schemas.microsoft.com/office/word/2010/wordprocessingGroup" xmlns:wpi="http://schemas.microsoft.com/office/word/2010/wordprocessingInk" xmlns:wne="http://schemas.microsoft.com/office/word/2006/wordml" xmlns:wps="http://schemas.microsoft.com/office/word/2010/wordprocessingShape" mc:Ignorable="w14 w15 wp14">
+  <w:p>
+    <w:pPr>
+      <w:pStyle w:val="Header"/>
+      <w:rPr>
+        <w:b/>
+        <w:u w:val="single"/>
+      </w:rPr>
+    </w:pPr>
+    <w:r>
+      <w:rPr>
+        <w:b/>
+        <w:u w:val="single"/>
+      </w:rPr>
+      <w:t>New ER Diagram from Part 2</w:t>
+    </w:r>
+  </w:p>
+</w:hdr>
+</file>
+
+<file path=word/header2.xml><?xml version="1.0" encoding="utf-8"?>
+<w:hdr xmlns:wpc="http://schemas.microsoft.com/office/word/2010/wordprocessingCanvas" xmlns:mo="http://schemas.microsoft.com/office/mac/office/2008/main" xmlns:mc="http://schemas.openxmlformats.org/markup-compatibility/2006" xmlns:mv="urn:schemas-microsoft-com:mac:vml" xmlns:o="urn:schemas-microsoft-com:office:office" xmlns:r="http://schemas.openxmlformats.org/officeDocument/2006/relationships" xmlns:m="http://schemas.openxmlformats.org/officeDocument/2006/math" xmlns:v="urn:schemas-microsoft-com:vml" xmlns:wp14="http://schemas.microsoft.com/office/word/2010/wordprocessingDrawing" xmlns:wp="http://schemas.openxmlformats.org/drawingml/2006/wordprocessingDrawing" xmlns:w10="urn:schemas-microsoft-com:office:word" xmlns:w="http://schemas.openxmlformats.org/wordprocessingml/2006/main" xmlns:w14="http://schemas.microsoft.com/office/word/2010/wordml" xmlns:w15="http://schemas.microsoft.com/office/word/2012/wordml" xmlns:wpg="http://schemas.microsoft.com/office/word/2010/wordprocessingGroup" xmlns:wpi="http://schemas.microsoft.com/office/word/2010/wordprocessingInk" xmlns:wne="http://schemas.microsoft.com/office/word/2006/wordml" xmlns:wps="http://schemas.microsoft.com/office/word/2010/wordprocessingShape" mc:Ignorable="w14 w15 wp14">
+  <w:p>
+    <w:pPr>
+      <w:pStyle w:val="Header"/>
+    </w:pPr>
+    <w:r>
+      <w:t>ER Diagram from Part 1</w:t>
+    </w:r>
+  </w:p>
+</w:hdr>
 </file>
 
 <file path=word/styles.xml><?xml version="1.0" encoding="utf-8"?>
@@ -488,6 +619,48 @@
     <w:semiHidden/>
     <w:unhideWhenUsed/>
   </w:style>
+  <w:style w:type="paragraph" w:styleId="Header">
+    <w:name w:val="header"/>
+    <w:basedOn w:val="Normal"/>
+    <w:link w:val="HeaderChar"/>
+    <w:uiPriority w:val="99"/>
+    <w:unhideWhenUsed/>
+    <w:rsid w:val="00BA6338"/>
+    <w:pPr>
+      <w:tabs>
+        <w:tab w:val="center" w:pos="4680"/>
+        <w:tab w:val="right" w:pos="9360"/>
+      </w:tabs>
+    </w:pPr>
+  </w:style>
+  <w:style w:type="character" w:customStyle="1" w:styleId="HeaderChar">
+    <w:name w:val="Header Char"/>
+    <w:basedOn w:val="DefaultParagraphFont"/>
+    <w:link w:val="Header"/>
+    <w:uiPriority w:val="99"/>
+    <w:rsid w:val="00BA6338"/>
+  </w:style>
+  <w:style w:type="paragraph" w:styleId="Footer">
+    <w:name w:val="footer"/>
+    <w:basedOn w:val="Normal"/>
+    <w:link w:val="FooterChar"/>
+    <w:uiPriority w:val="99"/>
+    <w:unhideWhenUsed/>
+    <w:rsid w:val="00BA6338"/>
+    <w:pPr>
+      <w:tabs>
+        <w:tab w:val="center" w:pos="4680"/>
+        <w:tab w:val="right" w:pos="9360"/>
+      </w:tabs>
+    </w:pPr>
+  </w:style>
+  <w:style w:type="character" w:customStyle="1" w:styleId="FooterChar">
+    <w:name w:val="Footer Char"/>
+    <w:basedOn w:val="DefaultParagraphFont"/>
+    <w:link w:val="Footer"/>
+    <w:uiPriority w:val="99"/>
+    <w:rsid w:val="00BA6338"/>
+  </w:style>
 </w:styles>
 </file>
 

</xml_diff>